<commit_message>
se agrega ama de casa
</commit_message>
<xml_diff>
--- a/public/ficha.docx
+++ b/public/ficha.docx
@@ -288,8 +288,8 @@
         </w:tblCellMar>
       </w:tblPr>
       <w:tblGrid>
-        <w:gridCol w:w="955"/>
-        <w:gridCol w:w="1673"/>
+        <w:gridCol w:w="954"/>
+        <w:gridCol w:w="1674"/>
         <w:gridCol w:w="1171"/>
         <w:gridCol w:w="1218"/>
         <w:gridCol w:w="718"/>
@@ -623,15 +623,7 @@
             </w:pPr>
             <w:r>
               <w:rPr/>
-              <w:t>{n</w:t>
-            </w:r>
-            <w:r>
-              <w:rPr/>
-              <w:t>u</w:t>
-            </w:r>
-            <w:r>
-              <w:rPr/>
-              <w:t>mero_identificacion}</w:t>
+              <w:t>{numero_identificacion}</w:t>
             </w:r>
           </w:p>
         </w:tc>
@@ -1120,7 +1112,11 @@
               </w:rPr>
             </w:pPr>
             <w:r>
-              <w:rPr/>
+              <w:rPr>
+                <w:rFonts w:ascii="Aptos" w:hAnsi="Aptos"/>
+                <w:i/>
+                <w:sz w:val="16"/>
+              </w:rPr>
             </w:r>
           </w:p>
         </w:tc>
@@ -1262,23 +1258,7 @@
                 <w:i/>
                 <w:sz w:val="16"/>
               </w:rPr>
-              <w:t>{</w:t>
-            </w:r>
-            <w:r>
-              <w:rPr>
-                <w:rFonts w:ascii="Aptos" w:hAnsi="Aptos"/>
-                <w:i/>
-                <w:sz w:val="16"/>
-              </w:rPr>
-              <w:t>ocupacion</w:t>
-            </w:r>
-            <w:r>
-              <w:rPr>
-                <w:rFonts w:ascii="Aptos" w:hAnsi="Aptos"/>
-                <w:i/>
-                <w:sz w:val="16"/>
-              </w:rPr>
-              <w:t>}</w:t>
+              <w:t>{ocupacion}</w:t>
             </w:r>
           </w:p>
         </w:tc>
@@ -1491,23 +1471,7 @@
                 <w:i/>
                 <w:sz w:val="16"/>
               </w:rPr>
-              <w:t>{</w:t>
-            </w:r>
-            <w:r>
-              <w:rPr>
-                <w:rFonts w:ascii="Aptos" w:hAnsi="Aptos"/>
-                <w:i/>
-                <w:sz w:val="16"/>
-              </w:rPr>
-              <w:t>grupo_especial</w:t>
-            </w:r>
-            <w:r>
-              <w:rPr>
-                <w:rFonts w:ascii="Aptos" w:hAnsi="Aptos"/>
-                <w:i/>
-                <w:sz w:val="16"/>
-              </w:rPr>
-              <w:t>}</w:t>
+              <w:t>{grupo_especial}</w:t>
             </w:r>
           </w:p>
         </w:tc>
@@ -1578,23 +1542,7 @@
                 <w:i/>
                 <w:sz w:val="16"/>
               </w:rPr>
-              <w:t>{</w:t>
-            </w:r>
-            <w:r>
-              <w:rPr>
-                <w:rFonts w:ascii="Aptos" w:hAnsi="Aptos"/>
-                <w:i/>
-                <w:sz w:val="16"/>
-              </w:rPr>
-              <w:t>comunidad_etnica</w:t>
-            </w:r>
-            <w:r>
-              <w:rPr>
-                <w:rFonts w:ascii="Aptos" w:hAnsi="Aptos"/>
-                <w:i/>
-                <w:sz w:val="16"/>
-              </w:rPr>
-              <w:t>}</w:t>
+              <w:t>{comunidad_etnica}</w:t>
             </w:r>
           </w:p>
         </w:tc>
@@ -1645,7 +1593,12 @@
               </w:rPr>
             </w:pPr>
             <w:r>
-              <w:rPr/>
+              <w:rPr>
+                <w:rFonts w:eastAsia="Aptos" w:cs="Aptos" w:ascii="Aptos" w:hAnsi="Aptos"/>
+                <w:color w:val="000000"/>
+                <w:sz w:val="16"/>
+                <w:szCs w:val="16"/>
+              </w:rPr>
             </w:r>
           </w:p>
         </w:tc>
@@ -1777,7 +1730,6 @@
             <w:pPr>
               <w:pStyle w:val="Normal"/>
               <w:widowControl w:val="false"/>
-              <w:pBdr/>
               <w:shd w:val="solid" w:color="FFFFFF"/>
               <w:rPr>
                 <w:rFonts w:ascii="Aptos" w:hAnsi="Aptos"/>
@@ -1904,23 +1856,7 @@
                 <w:i/>
                 <w:sz w:val="16"/>
               </w:rPr>
-              <w:t>{</w:t>
-            </w:r>
-            <w:r>
-              <w:rPr>
-                <w:rFonts w:ascii="Aptos" w:hAnsi="Aptos"/>
-                <w:i/>
-                <w:sz w:val="16"/>
-              </w:rPr>
-              <w:t>nombre_comunidad_etnica</w:t>
-            </w:r>
-            <w:r>
-              <w:rPr>
-                <w:rFonts w:ascii="Aptos" w:hAnsi="Aptos"/>
-                <w:i/>
-                <w:sz w:val="16"/>
-              </w:rPr>
-              <w:t>}</w:t>
+              <w:t>{nombre_comunidad_etnica}</w:t>
             </w:r>
           </w:p>
         </w:tc>
@@ -2224,7 +2160,7 @@
                 <w:i/>
                 <w:sz w:val="16"/>
               </w:rPr>
-              <w:t>[Números] &lt;Indique el valor de los gastos mensuales de su núcleo familiar.&gt;</w:t>
+              <w:t>{valor_gastos}</w:t>
             </w:r>
           </w:p>
         </w:tc>
@@ -2358,7 +2294,6 @@
             <w:pPr>
               <w:pStyle w:val="Normal"/>
               <w:widowControl w:val="false"/>
-              <w:pBdr/>
               <w:rPr>
                 <w:rFonts w:ascii="Times New Roman" w:hAnsi="Times New Roman"/>
                 <w:lang w:eastAsia="ja-JP"/>
@@ -2465,7 +2400,6 @@
             <w:pPr>
               <w:pStyle w:val="Normal"/>
               <w:widowControl w:val="false"/>
-              <w:pBdr/>
               <w:rPr>
                 <w:rFonts w:ascii="Times New Roman" w:hAnsi="Times New Roman"/>
                 <w:lang w:eastAsia="ja-JP"/>
@@ -2572,7 +2506,6 @@
             <w:pPr>
               <w:pStyle w:val="Normal"/>
               <w:widowControl w:val="false"/>
-              <w:pBdr/>
               <w:rPr>
                 <w:rFonts w:ascii="Times New Roman" w:hAnsi="Times New Roman"/>
                 <w:lang w:eastAsia="ja-JP"/>
@@ -2679,7 +2612,6 @@
             <w:pPr>
               <w:pStyle w:val="Normal"/>
               <w:widowControl w:val="false"/>
-              <w:pBdr/>
               <w:rPr>
                 <w:rFonts w:ascii="Times New Roman" w:hAnsi="Times New Roman"/>
                 <w:lang w:eastAsia="ja-JP"/>
@@ -2786,7 +2718,6 @@
             <w:pPr>
               <w:pStyle w:val="Normal"/>
               <w:widowControl w:val="false"/>
-              <w:pBdr/>
               <w:rPr>
                 <w:rFonts w:ascii="Times New Roman" w:hAnsi="Times New Roman"/>
                 <w:lang w:eastAsia="ja-JP"/>
@@ -2984,7 +2915,6 @@
             <w:pPr>
               <w:pStyle w:val="Normal"/>
               <w:widowControl w:val="false"/>
-              <w:pBdr/>
               <w:rPr>
                 <w:rFonts w:ascii="Times New Roman" w:hAnsi="Times New Roman"/>
                 <w:lang w:eastAsia="ja-JP"/>
@@ -3091,7 +3021,6 @@
             <w:pPr>
               <w:pStyle w:val="Normal"/>
               <w:widowControl w:val="false"/>
-              <w:pBdr/>
               <w:rPr>
                 <w:rFonts w:ascii="Times New Roman" w:hAnsi="Times New Roman"/>
                 <w:lang w:eastAsia="ja-JP"/>
@@ -3198,7 +3127,6 @@
             <w:pPr>
               <w:pStyle w:val="Normal"/>
               <w:widowControl w:val="false"/>
-              <w:pBdr/>
               <w:rPr>
                 <w:rFonts w:ascii="Times New Roman" w:hAnsi="Times New Roman"/>
                 <w:lang w:eastAsia="ja-JP"/>
@@ -3347,7 +3275,6 @@
             <w:pPr>
               <w:pStyle w:val="Normal"/>
               <w:widowControl w:val="false"/>
-              <w:pBdr/>
               <w:rPr>
                 <w:rFonts w:ascii="Times New Roman" w:hAnsi="Times New Roman"/>
                 <w:lang w:eastAsia="ja-JP"/>
@@ -3702,7 +3629,7 @@
         </w:trPr>
         <w:tc>
           <w:tcPr>
-            <w:tcW w:w="955" w:type="dxa"/>
+            <w:tcW w:w="954" w:type="dxa"/>
             <w:tcBorders>
               <w:top w:val="single" w:sz="4" w:space="0" w:color="000000"/>
               <w:left w:val="single" w:sz="4" w:space="0" w:color="000000"/>
@@ -3735,7 +3662,7 @@
         </w:tc>
         <w:tc>
           <w:tcPr>
-            <w:tcW w:w="1673" w:type="dxa"/>
+            <w:tcW w:w="1674" w:type="dxa"/>
             <w:tcBorders>
               <w:top w:val="single" w:sz="4" w:space="0" w:color="000000"/>
               <w:left w:val="single" w:sz="4" w:space="0" w:color="000000"/>
@@ -4094,7 +4021,7 @@
         </w:trPr>
         <w:tc>
           <w:tcPr>
-            <w:tcW w:w="955" w:type="dxa"/>
+            <w:tcW w:w="954" w:type="dxa"/>
             <w:tcBorders>
               <w:top w:val="single" w:sz="4" w:space="0" w:color="000000"/>
               <w:left w:val="single" w:sz="4" w:space="0" w:color="000000"/>
@@ -4126,7 +4053,7 @@
         </w:tc>
         <w:tc>
           <w:tcPr>
-            <w:tcW w:w="1673" w:type="dxa"/>
+            <w:tcW w:w="1674" w:type="dxa"/>
             <w:tcBorders>
               <w:top w:val="single" w:sz="4" w:space="0" w:color="000000"/>
               <w:left w:val="single" w:sz="4" w:space="0" w:color="000000"/>
@@ -4483,7 +4410,7 @@
         </w:trPr>
         <w:tc>
           <w:tcPr>
-            <w:tcW w:w="955" w:type="dxa"/>
+            <w:tcW w:w="954" w:type="dxa"/>
             <w:tcBorders>
               <w:top w:val="single" w:sz="4" w:space="0" w:color="000000"/>
               <w:left w:val="single" w:sz="4" w:space="0" w:color="000000"/>
@@ -4515,7 +4442,7 @@
         </w:tc>
         <w:tc>
           <w:tcPr>
-            <w:tcW w:w="1673" w:type="dxa"/>
+            <w:tcW w:w="1674" w:type="dxa"/>
             <w:tcBorders>
               <w:top w:val="single" w:sz="4" w:space="0" w:color="000000"/>
               <w:left w:val="single" w:sz="4" w:space="0" w:color="000000"/>
@@ -4855,7 +4782,7 @@
         </w:trPr>
         <w:tc>
           <w:tcPr>
-            <w:tcW w:w="955" w:type="dxa"/>
+            <w:tcW w:w="954" w:type="dxa"/>
             <w:tcBorders>
               <w:top w:val="single" w:sz="4" w:space="0" w:color="000000"/>
               <w:left w:val="single" w:sz="4" w:space="0" w:color="000000"/>
@@ -4887,7 +4814,7 @@
         </w:tc>
         <w:tc>
           <w:tcPr>
-            <w:tcW w:w="1673" w:type="dxa"/>
+            <w:tcW w:w="1674" w:type="dxa"/>
             <w:tcBorders>
               <w:top w:val="single" w:sz="4" w:space="0" w:color="000000"/>
               <w:left w:val="single" w:sz="4" w:space="0" w:color="000000"/>
@@ -5227,7 +5154,7 @@
         </w:trPr>
         <w:tc>
           <w:tcPr>
-            <w:tcW w:w="955" w:type="dxa"/>
+            <w:tcW w:w="954" w:type="dxa"/>
             <w:tcBorders>
               <w:top w:val="single" w:sz="4" w:space="0" w:color="000000"/>
               <w:left w:val="single" w:sz="4" w:space="0" w:color="000000"/>
@@ -5259,7 +5186,7 @@
         </w:tc>
         <w:tc>
           <w:tcPr>
-            <w:tcW w:w="1673" w:type="dxa"/>
+            <w:tcW w:w="1674" w:type="dxa"/>
             <w:tcBorders>
               <w:top w:val="single" w:sz="4" w:space="0" w:color="000000"/>
               <w:left w:val="single" w:sz="4" w:space="0" w:color="000000"/>
@@ -5770,12 +5697,12 @@
       <w:tblGrid>
         <w:gridCol w:w="1297"/>
         <w:gridCol w:w="679"/>
-        <w:gridCol w:w="259"/>
+        <w:gridCol w:w="258"/>
         <w:gridCol w:w="1026"/>
-        <w:gridCol w:w="2009"/>
-        <w:gridCol w:w="177"/>
+        <w:gridCol w:w="2010"/>
+        <w:gridCol w:w="176"/>
         <w:gridCol w:w="2035"/>
-        <w:gridCol w:w="3150"/>
+        <w:gridCol w:w="3151"/>
       </w:tblGrid>
       <w:tr>
         <w:trPr>
@@ -5816,17 +5743,7 @@
                 <w:iCs/>
                 <w:shd w:fill="auto" w:val="clear"/>
               </w:rPr>
-              <w:t>Predio objeto de intervención</w:t>
-            </w:r>
-            <w:r>
-              <w:rPr>
-                <w:rFonts w:ascii="Aptos" w:hAnsi="Aptos"/>
-                <w:b/>
-                <w:bCs/>
-                <w:iCs/>
-                <w:shd w:fill="auto" w:val="clear"/>
-              </w:rPr>
-              <w:t xml:space="preserve"> </w:t>
+              <w:t xml:space="preserve">Predio objeto de intervención </w:t>
             </w:r>
           </w:p>
         </w:tc>
@@ -5870,16 +5787,7 @@
                 <w:sz w:val="16"/>
                 <w:shd w:fill="auto" w:val="clear"/>
               </w:rPr>
-              <w:t>Ubicación del predio con cultivos de uso ilícito &lt;Indique las características que permitan georreferenciar e individualizar plenamente el predio objeto de intervención, en el cual usted cuenta con los cultivos de uso ilícito&gt;</w:t>
-            </w:r>
-            <w:r>
-              <w:rPr>
-                <w:rFonts w:ascii="Aptos" w:hAnsi="Aptos"/>
-                <w:i/>
-                <w:sz w:val="16"/>
-                <w:shd w:fill="auto" w:val="clear"/>
-              </w:rPr>
-              <w:t xml:space="preserve"> </w:t>
+              <w:t xml:space="preserve">Ubicación del predio con cultivos de uso ilícito &lt;Indique las características que permitan georreferenciar e individualizar plenamente el predio objeto de intervención, en el cual usted cuenta con los cultivos de uso ilícito&gt; </w:t>
             </w:r>
           </w:p>
           <w:p>
@@ -6266,7 +6174,6 @@
             <w:pPr>
               <w:pStyle w:val="Normal"/>
               <w:widowControl w:val="false"/>
-              <w:pBdr/>
               <w:rPr>
                 <w:rFonts w:ascii="Times New Roman" w:hAnsi="Times New Roman"/>
                 <w:lang w:eastAsia="ja-JP"/>
@@ -7374,7 +7281,7 @@
         </w:tc>
         <w:tc>
           <w:tcPr>
-            <w:tcW w:w="938" w:type="dxa"/>
+            <w:tcW w:w="937" w:type="dxa"/>
             <w:gridSpan w:val="2"/>
             <w:tcBorders>
               <w:top w:val="single" w:sz="4" w:space="0" w:color="000000"/>
@@ -7409,7 +7316,7 @@
         </w:tc>
         <w:tc>
           <w:tcPr>
-            <w:tcW w:w="8397" w:type="dxa"/>
+            <w:tcW w:w="8398" w:type="dxa"/>
             <w:gridSpan w:val="5"/>
             <w:tcBorders>
               <w:top w:val="single" w:sz="4" w:space="0" w:color="000000"/>
@@ -7713,7 +7620,7 @@
         </w:tc>
         <w:tc>
           <w:tcPr>
-            <w:tcW w:w="4150" w:type="dxa"/>
+            <w:tcW w:w="4149" w:type="dxa"/>
             <w:gridSpan w:val="5"/>
             <w:tcBorders>
               <w:top w:val="single" w:sz="4" w:space="0" w:color="000000"/>
@@ -7748,7 +7655,7 @@
         </w:tc>
         <w:tc>
           <w:tcPr>
-            <w:tcW w:w="5185" w:type="dxa"/>
+            <w:tcW w:w="5186" w:type="dxa"/>
             <w:gridSpan w:val="2"/>
             <w:tcBorders>
               <w:top w:val="single" w:sz="4" w:space="0" w:color="000000"/>
@@ -7832,7 +7739,6 @@
             <w:pPr>
               <w:pStyle w:val="Normal"/>
               <w:widowControl w:val="false"/>
-              <w:pBdr/>
               <w:rPr>
                 <w:rFonts w:ascii="Times New Roman" w:hAnsi="Times New Roman"/>
                 <w:lang w:eastAsia="ja-JP"/>
@@ -7848,7 +7754,7 @@
         </w:tc>
         <w:tc>
           <w:tcPr>
-            <w:tcW w:w="1964" w:type="dxa"/>
+            <w:tcW w:w="1963" w:type="dxa"/>
             <w:gridSpan w:val="3"/>
             <w:tcBorders>
               <w:top w:val="single" w:sz="4" w:space="0" w:color="000000"/>
@@ -8049,7 +7955,7 @@
         </w:tc>
         <w:tc>
           <w:tcPr>
-            <w:tcW w:w="3150" w:type="dxa"/>
+            <w:tcW w:w="3151" w:type="dxa"/>
             <w:tcBorders>
               <w:top w:val="single" w:sz="4" w:space="0" w:color="000000"/>
               <w:left w:val="single" w:sz="4" w:space="0" w:color="000000"/>
@@ -8597,7 +8503,6 @@
             <w:pPr>
               <w:pStyle w:val="Normal"/>
               <w:widowControl w:val="false"/>
-              <w:pBdr/>
               <w:rPr>
                 <w:rFonts w:ascii="Times New Roman" w:hAnsi="Times New Roman"/>
                 <w:lang w:eastAsia="ja-JP"/>
@@ -8829,11 +8734,11 @@
         <w:gridCol w:w="467"/>
         <w:gridCol w:w="709"/>
         <w:gridCol w:w="709"/>
-        <w:gridCol w:w="1313"/>
-        <w:gridCol w:w="955"/>
+        <w:gridCol w:w="1314"/>
+        <w:gridCol w:w="954"/>
         <w:gridCol w:w="283"/>
-        <w:gridCol w:w="710"/>
-        <w:gridCol w:w="336"/>
+        <w:gridCol w:w="711"/>
+        <w:gridCol w:w="335"/>
         <w:gridCol w:w="514"/>
         <w:gridCol w:w="422"/>
         <w:gridCol w:w="286"/>
@@ -9302,7 +9207,7 @@
         </w:tc>
         <w:tc>
           <w:tcPr>
-            <w:tcW w:w="993" w:type="dxa"/>
+            <w:tcW w:w="994" w:type="dxa"/>
             <w:gridSpan w:val="2"/>
             <w:tcBorders>
               <w:top w:val="single" w:sz="4" w:space="0" w:color="000000"/>
@@ -9337,7 +9242,7 @@
         </w:tc>
         <w:tc>
           <w:tcPr>
-            <w:tcW w:w="850" w:type="dxa"/>
+            <w:tcW w:w="849" w:type="dxa"/>
             <w:gridSpan w:val="2"/>
             <w:tcBorders>
               <w:top w:val="single" w:sz="4" w:space="0" w:color="000000"/>
@@ -9597,7 +9502,6 @@
             <w:pPr>
               <w:pStyle w:val="Normal"/>
               <w:widowControl w:val="false"/>
-              <w:pBdr/>
               <w:rPr>
                 <w:rFonts w:ascii="Times New Roman" w:hAnsi="Times New Roman"/>
                 <w:lang w:eastAsia="ja-JP"/>
@@ -9672,7 +9576,6 @@
             <w:pPr>
               <w:pStyle w:val="Normal"/>
               <w:widowControl w:val="false"/>
-              <w:pBdr/>
               <w:rPr>
                 <w:rFonts w:ascii="Times New Roman" w:hAnsi="Times New Roman"/>
                 <w:lang w:eastAsia="ja-JP"/>
@@ -9747,7 +9650,6 @@
             <w:pPr>
               <w:pStyle w:val="Normal"/>
               <w:widowControl w:val="false"/>
-              <w:pBdr/>
               <w:rPr>
                 <w:rFonts w:ascii="Times New Roman" w:hAnsi="Times New Roman"/>
                 <w:lang w:eastAsia="ja-JP"/>
@@ -9763,7 +9665,7 @@
         </w:tc>
         <w:tc>
           <w:tcPr>
-            <w:tcW w:w="3198" w:type="dxa"/>
+            <w:tcW w:w="3199" w:type="dxa"/>
             <w:gridSpan w:val="4"/>
             <w:tcBorders>
               <w:top w:val="single" w:sz="4" w:space="0" w:color="000000"/>
@@ -9798,7 +9700,7 @@
         </w:tc>
         <w:tc>
           <w:tcPr>
-            <w:tcW w:w="1238" w:type="dxa"/>
+            <w:tcW w:w="1237" w:type="dxa"/>
             <w:gridSpan w:val="2"/>
             <w:tcBorders>
               <w:top w:val="single" w:sz="4" w:space="0" w:color="000000"/>
@@ -10037,7 +9939,7 @@
             <w:pPr>
               <w:pStyle w:val="ListParagraph"/>
               <w:widowControl w:val="false"/>
-              <w:spacing w:lineRule="auto" w:line="256"/>
+              <w:spacing w:lineRule="auto" w:line="254"/>
               <w:ind w:left="360" w:hanging="0"/>
               <w:rPr>
                 <w:rFonts w:ascii="Aptos" w:hAnsi="Aptos" w:cs="Arial"/>
@@ -10075,7 +9977,7 @@
             <w:pPr>
               <w:pStyle w:val="Normal"/>
               <w:widowControl w:val="false"/>
-              <w:spacing w:lineRule="auto" w:line="256"/>
+              <w:spacing w:lineRule="auto" w:line="254"/>
               <w:jc w:val="both"/>
               <w:rPr>
                 <w:rFonts w:ascii="Aptos" w:hAnsi="Aptos" w:cs="Arial"/>
@@ -10096,7 +9998,7 @@
             <w:pPr>
               <w:pStyle w:val="ListParagraph"/>
               <w:widowControl w:val="false"/>
-              <w:spacing w:lineRule="auto" w:line="256"/>
+              <w:spacing w:lineRule="auto" w:line="254"/>
               <w:ind w:left="720" w:hanging="359"/>
               <w:jc w:val="both"/>
               <w:rPr>
@@ -10121,7 +10023,7 @@
                 <w:ilvl w:val="0"/>
                 <w:numId w:val="5"/>
               </w:numPr>
-              <w:spacing w:lineRule="auto" w:line="256"/>
+              <w:spacing w:lineRule="auto" w:line="254"/>
               <w:ind w:left="720" w:hanging="0"/>
               <w:jc w:val="both"/>
               <w:rPr>
@@ -10147,7 +10049,7 @@
                 <w:ilvl w:val="0"/>
                 <w:numId w:val="5"/>
               </w:numPr>
-              <w:spacing w:lineRule="auto" w:line="256"/>
+              <w:spacing w:lineRule="auto" w:line="254"/>
               <w:ind w:left="720" w:hanging="0"/>
               <w:jc w:val="both"/>
               <w:rPr>
@@ -10173,7 +10075,7 @@
                 <w:ilvl w:val="0"/>
                 <w:numId w:val="5"/>
               </w:numPr>
-              <w:spacing w:lineRule="auto" w:line="256"/>
+              <w:spacing w:lineRule="auto" w:line="254"/>
               <w:ind w:left="720" w:hanging="0"/>
               <w:jc w:val="both"/>
               <w:rPr>
@@ -10199,7 +10101,7 @@
                 <w:ilvl w:val="0"/>
                 <w:numId w:val="5"/>
               </w:numPr>
-              <w:spacing w:lineRule="auto" w:line="256"/>
+              <w:spacing w:lineRule="auto" w:line="254"/>
               <w:ind w:left="720" w:hanging="0"/>
               <w:jc w:val="both"/>
               <w:rPr>
@@ -10225,7 +10127,7 @@
                 <w:ilvl w:val="0"/>
                 <w:numId w:val="5"/>
               </w:numPr>
-              <w:spacing w:lineRule="auto" w:line="256"/>
+              <w:spacing w:lineRule="auto" w:line="254"/>
               <w:ind w:left="720" w:hanging="0"/>
               <w:jc w:val="both"/>
               <w:rPr>
@@ -10251,7 +10153,7 @@
                 <w:ilvl w:val="0"/>
                 <w:numId w:val="5"/>
               </w:numPr>
-              <w:spacing w:lineRule="auto" w:line="256"/>
+              <w:spacing w:lineRule="auto" w:line="254"/>
               <w:ind w:left="720" w:hanging="0"/>
               <w:jc w:val="both"/>
               <w:rPr>
@@ -10277,7 +10179,7 @@
                 <w:ilvl w:val="0"/>
                 <w:numId w:val="5"/>
               </w:numPr>
-              <w:spacing w:lineRule="auto" w:line="256"/>
+              <w:spacing w:lineRule="auto" w:line="254"/>
               <w:ind w:left="720" w:hanging="0"/>
               <w:jc w:val="both"/>
               <w:rPr>
@@ -10303,7 +10205,7 @@
                 <w:ilvl w:val="0"/>
                 <w:numId w:val="5"/>
               </w:numPr>
-              <w:spacing w:lineRule="auto" w:line="256"/>
+              <w:spacing w:lineRule="auto" w:line="254"/>
               <w:ind w:left="720" w:hanging="0"/>
               <w:jc w:val="both"/>
               <w:rPr>
@@ -10329,7 +10231,7 @@
                 <w:ilvl w:val="0"/>
                 <w:numId w:val="5"/>
               </w:numPr>
-              <w:spacing w:lineRule="auto" w:line="256"/>
+              <w:spacing w:lineRule="auto" w:line="254"/>
               <w:ind w:left="720" w:hanging="0"/>
               <w:jc w:val="both"/>
               <w:rPr>
@@ -10351,7 +10253,7 @@
             <w:pPr>
               <w:pStyle w:val="ListParagraph"/>
               <w:widowControl w:val="false"/>
-              <w:spacing w:lineRule="auto" w:line="256"/>
+              <w:spacing w:lineRule="auto" w:line="254"/>
               <w:ind w:left="360" w:hanging="0"/>
               <w:jc w:val="both"/>
               <w:rPr>
@@ -10372,7 +10274,7 @@
             <w:pPr>
               <w:pStyle w:val="Normal"/>
               <w:widowControl w:val="false"/>
-              <w:spacing w:lineRule="auto" w:line="256"/>
+              <w:spacing w:lineRule="auto" w:line="254"/>
               <w:jc w:val="both"/>
               <w:rPr>
                 <w:rFonts w:ascii="Aptos" w:hAnsi="Aptos" w:cs="Arial"/>
@@ -10393,7 +10295,7 @@
             <w:pPr>
               <w:pStyle w:val="Normal"/>
               <w:widowControl w:val="false"/>
-              <w:spacing w:lineRule="auto" w:line="256"/>
+              <w:spacing w:lineRule="auto" w:line="254"/>
               <w:jc w:val="both"/>
               <w:rPr>
                 <w:rFonts w:ascii="Aptos" w:hAnsi="Aptos" w:cs="Arial"/>
@@ -10420,7 +10322,7 @@
                 <w:ilvl w:val="0"/>
                 <w:numId w:val="6"/>
               </w:numPr>
-              <w:spacing w:lineRule="auto" w:line="256"/>
+              <w:spacing w:lineRule="auto" w:line="254"/>
               <w:ind w:left="720" w:hanging="0"/>
               <w:jc w:val="both"/>
               <w:rPr>
@@ -10434,15 +10336,7 @@
                 <w:sz w:val="16"/>
                 <w:shd w:fill="auto" w:val="clear"/>
               </w:rPr>
-              <w:t>Arrancar de raíz la totalidad del área sembrada de los cultivos de uso ilícito en el predio objeto de sustitución de cultivos de uso ilícito y/o intervención, en el periodo que determine la DSCI y adelantar el consecuente establecimiento y/o fortalecimiento de la línea productiva, forestal y/o de la biodiversidad de sustitución de economías.</w:t>
-            </w:r>
-            <w:r>
-              <w:rPr>
-                <w:rFonts w:ascii="Aptos" w:hAnsi="Aptos"/>
-                <w:sz w:val="16"/>
-                <w:shd w:fill="auto" w:val="clear"/>
-              </w:rPr>
-              <w:t xml:space="preserve"> </w:t>
+              <w:t xml:space="preserve">Arrancar de raíz la totalidad del área sembrada de los cultivos de uso ilícito en el predio objeto de sustitución de cultivos de uso ilícito y/o intervención, en el periodo que determine la DSCI y adelantar el consecuente establecimiento y/o fortalecimiento de la línea productiva, forestal y/o de la biodiversidad de sustitución de economías. </w:t>
             </w:r>
           </w:p>
           <w:p>
@@ -10453,7 +10347,7 @@
                 <w:ilvl w:val="0"/>
                 <w:numId w:val="6"/>
               </w:numPr>
-              <w:spacing w:lineRule="auto" w:line="256"/>
+              <w:spacing w:lineRule="auto" w:line="254"/>
               <w:ind w:left="720" w:hanging="0"/>
               <w:jc w:val="both"/>
               <w:rPr>
@@ -10479,7 +10373,7 @@
                 <w:ilvl w:val="0"/>
                 <w:numId w:val="6"/>
               </w:numPr>
-              <w:spacing w:lineRule="auto" w:line="256"/>
+              <w:spacing w:lineRule="auto" w:line="254"/>
               <w:ind w:left="720" w:hanging="0"/>
               <w:jc w:val="both"/>
               <w:rPr>
@@ -10505,7 +10399,7 @@
                 <w:ilvl w:val="0"/>
                 <w:numId w:val="6"/>
               </w:numPr>
-              <w:spacing w:lineRule="auto" w:line="256"/>
+              <w:spacing w:lineRule="auto" w:line="254"/>
               <w:ind w:left="720" w:hanging="0"/>
               <w:jc w:val="both"/>
               <w:rPr>
@@ -10531,7 +10425,7 @@
                 <w:ilvl w:val="0"/>
                 <w:numId w:val="6"/>
               </w:numPr>
-              <w:spacing w:lineRule="auto" w:line="256"/>
+              <w:spacing w:lineRule="auto" w:line="254"/>
               <w:ind w:left="720" w:hanging="0"/>
               <w:jc w:val="both"/>
               <w:rPr>
@@ -10557,7 +10451,7 @@
                 <w:ilvl w:val="0"/>
                 <w:numId w:val="6"/>
               </w:numPr>
-              <w:spacing w:lineRule="auto" w:line="256"/>
+              <w:spacing w:lineRule="auto" w:line="254"/>
               <w:ind w:left="720" w:hanging="0"/>
               <w:jc w:val="both"/>
               <w:rPr>
@@ -10583,7 +10477,7 @@
                 <w:ilvl w:val="0"/>
                 <w:numId w:val="6"/>
               </w:numPr>
-              <w:spacing w:lineRule="auto" w:line="256"/>
+              <w:spacing w:lineRule="auto" w:line="254"/>
               <w:ind w:left="720" w:hanging="0"/>
               <w:jc w:val="both"/>
               <w:rPr>
@@ -10609,7 +10503,7 @@
                 <w:ilvl w:val="0"/>
                 <w:numId w:val="6"/>
               </w:numPr>
-              <w:spacing w:lineRule="auto" w:line="256"/>
+              <w:spacing w:lineRule="auto" w:line="254"/>
               <w:ind w:left="720" w:hanging="0"/>
               <w:jc w:val="both"/>
               <w:rPr>
@@ -10635,7 +10529,7 @@
                 <w:ilvl w:val="0"/>
                 <w:numId w:val="6"/>
               </w:numPr>
-              <w:spacing w:lineRule="auto" w:line="256"/>
+              <w:spacing w:lineRule="auto" w:line="254"/>
               <w:ind w:left="720" w:hanging="0"/>
               <w:jc w:val="both"/>
               <w:rPr>
@@ -10661,7 +10555,7 @@
                 <w:ilvl w:val="0"/>
                 <w:numId w:val="6"/>
               </w:numPr>
-              <w:spacing w:lineRule="auto" w:line="256"/>
+              <w:spacing w:lineRule="auto" w:line="254"/>
               <w:ind w:left="720" w:hanging="0"/>
               <w:jc w:val="both"/>
               <w:rPr>
@@ -10687,7 +10581,7 @@
                 <w:ilvl w:val="0"/>
                 <w:numId w:val="6"/>
               </w:numPr>
-              <w:spacing w:lineRule="auto" w:line="256"/>
+              <w:spacing w:lineRule="auto" w:line="254"/>
               <w:ind w:left="720" w:hanging="0"/>
               <w:jc w:val="both"/>
               <w:rPr>
@@ -10755,7 +10649,7 @@
             <w:pPr>
               <w:pStyle w:val="Normal"/>
               <w:widowControl w:val="false"/>
-              <w:spacing w:lineRule="auto" w:line="256"/>
+              <w:spacing w:lineRule="auto" w:line="254"/>
               <w:ind w:left="708" w:hanging="0"/>
               <w:rPr>
                 <w:rFonts w:ascii="Aptos" w:hAnsi="Aptos" w:cs="Arial"/>
@@ -10797,7 +10691,7 @@
                 <w:ilvl w:val="0"/>
                 <w:numId w:val="7"/>
               </w:numPr>
-              <w:spacing w:lineRule="auto" w:line="256"/>
+              <w:spacing w:lineRule="auto" w:line="254"/>
               <w:ind w:left="720" w:hanging="0"/>
               <w:jc w:val="both"/>
               <w:rPr>
@@ -10823,7 +10717,7 @@
                 <w:ilvl w:val="0"/>
                 <w:numId w:val="7"/>
               </w:numPr>
-              <w:spacing w:lineRule="auto" w:line="256"/>
+              <w:spacing w:lineRule="auto" w:line="254"/>
               <w:ind w:left="720" w:hanging="0"/>
               <w:jc w:val="both"/>
               <w:rPr>
@@ -10849,7 +10743,7 @@
                 <w:ilvl w:val="0"/>
                 <w:numId w:val="7"/>
               </w:numPr>
-              <w:spacing w:lineRule="auto" w:line="256"/>
+              <w:spacing w:lineRule="auto" w:line="254"/>
               <w:ind w:left="720" w:hanging="0"/>
               <w:jc w:val="both"/>
               <w:rPr>
@@ -10875,7 +10769,7 @@
                 <w:ilvl w:val="0"/>
                 <w:numId w:val="7"/>
               </w:numPr>
-              <w:spacing w:lineRule="auto" w:line="256"/>
+              <w:spacing w:lineRule="auto" w:line="254"/>
               <w:ind w:left="720" w:hanging="0"/>
               <w:jc w:val="both"/>
               <w:rPr>
@@ -10901,7 +10795,7 @@
                 <w:ilvl w:val="0"/>
                 <w:numId w:val="7"/>
               </w:numPr>
-              <w:spacing w:lineRule="auto" w:line="256"/>
+              <w:spacing w:lineRule="auto" w:line="254"/>
               <w:ind w:left="720" w:hanging="0"/>
               <w:jc w:val="both"/>
               <w:rPr>
@@ -10927,7 +10821,7 @@
                 <w:ilvl w:val="0"/>
                 <w:numId w:val="7"/>
               </w:numPr>
-              <w:spacing w:lineRule="auto" w:line="256"/>
+              <w:spacing w:lineRule="auto" w:line="254"/>
               <w:ind w:left="720" w:hanging="0"/>
               <w:jc w:val="both"/>
               <w:rPr>
@@ -10965,7 +10859,7 @@
             <w:pPr>
               <w:pStyle w:val="Normal"/>
               <w:widowControl w:val="false"/>
-              <w:spacing w:lineRule="auto" w:line="256"/>
+              <w:spacing w:lineRule="auto" w:line="254"/>
               <w:ind w:firstLine="741"/>
               <w:jc w:val="both"/>
               <w:rPr>
@@ -11037,15 +10931,7 @@
                 <w:sz w:val="16"/>
                 <w:shd w:fill="auto" w:val="clear"/>
               </w:rPr>
-              <w:t>La Dirección de Sustitución de Cultivos de Uso Ilícito (DSCI), de la Agencia de Renovación del Territorio (ART) propone como componentes del proceso de sustitución de cultivos de uso ilícito para la intervención en el marco de la Convocatoria RenHacemos Catatumbo, para los municipios de Convención, Tibú, El Tarra y Sardinata de Norte de Santander.</w:t>
-            </w:r>
-            <w:r>
-              <w:rPr>
-                <w:rFonts w:ascii="Aptos" w:hAnsi="Aptos"/>
-                <w:sz w:val="16"/>
-                <w:shd w:fill="auto" w:val="clear"/>
-              </w:rPr>
-              <w:t xml:space="preserve"> </w:t>
+              <w:t xml:space="preserve">La Dirección de Sustitución de Cultivos de Uso Ilícito (DSCI), de la Agencia de Renovación del Territorio (ART) propone como componentes del proceso de sustitución de cultivos de uso ilícito para la intervención en el marco de la Convocatoria RenHacemos Catatumbo, para los municipios de Convención, Tibú, El Tarra y Sardinata de Norte de Santander. </w:t>
             </w:r>
           </w:p>
           <w:p>
@@ -11579,15 +11465,7 @@
                 <w:sz w:val="16"/>
                 <w:shd w:fill="auto" w:val="clear"/>
               </w:rPr>
-              <w:t>Con el fin de contribuir a la estabilización social, económica y productiva de los núcleos familiares sujetos de procesos de sustitución de cultivos de uso ilícito, la Agencia Nacional de Tierras priorizará los procesos de formalización de la propiedad privada, la adjudicación de bienes baldíos de la Nación y la regularización de la ocupación campesina en áreas inadjudicables, siempre y cuando estas no correspondan a la categoría de territorios colectivos o estén incluidas en procesos de ampliación de los mismos Cuando la adjudicación o el reconocimiento de derechos, en cualquier modalidad, recaiga sobre áreas con presencia de cultivos de uso ilícito, los beneficiarios estarán obligados a sustituirlos como requisito para conservar el derecho otorgado. Esta condición quedará formalizada en el acuerdo de sustitución correspondiente y su incumplimiento dará como resultado la caducidad del derecho reconocido.</w:t>
-            </w:r>
-            <w:r>
-              <w:rPr>
-                <w:rFonts w:ascii="Aptos" w:hAnsi="Aptos"/>
-                <w:sz w:val="16"/>
-                <w:shd w:fill="auto" w:val="clear"/>
-              </w:rPr>
-              <w:t xml:space="preserve">  </w:t>
+              <w:t xml:space="preserve">Con el fin de contribuir a la estabilización social, económica y productiva de los núcleos familiares sujetos de procesos de sustitución de cultivos de uso ilícito, la Agencia Nacional de Tierras priorizará los procesos de formalización de la propiedad privada, la adjudicación de bienes baldíos de la Nación y la regularización de la ocupación campesina en áreas inadjudicables, siempre y cuando estas no correspondan a la categoría de territorios colectivos o estén incluidas en procesos de ampliación de los mismos Cuando la adjudicación o el reconocimiento de derechos, en cualquier modalidad, recaiga sobre áreas con presencia de cultivos de uso ilícito, los beneficiarios estarán obligados a sustituirlos como requisito para conservar el derecho otorgado. Esta condición quedará formalizada en el acuerdo de sustitución correspondiente y su incumplimiento dará como resultado la caducidad del derecho reconocido.  </w:t>
             </w:r>
           </w:p>
           <w:p>
@@ -11728,7 +11606,7 @@
                 <w:ilvl w:val="0"/>
                 <w:numId w:val="12"/>
               </w:numPr>
-              <w:spacing w:lineRule="auto" w:line="256"/>
+              <w:spacing w:lineRule="auto" w:line="254"/>
               <w:ind w:left="720" w:hanging="0"/>
               <w:jc w:val="both"/>
               <w:rPr>
@@ -11766,7 +11644,7 @@
           <w:ilvl w:val="0"/>
           <w:numId w:val="8"/>
         </w:numPr>
-        <w:spacing w:lineRule="auto" w:line="256"/>
+        <w:spacing w:lineRule="auto" w:line="254"/>
         <w:ind w:left="0" w:hanging="0"/>
         <w:jc w:val="both"/>
         <w:rPr>
@@ -11876,7 +11754,7 @@
                 <w:ilvl w:val="0"/>
                 <w:numId w:val="10"/>
               </w:numPr>
-              <w:spacing w:lineRule="auto" w:line="256"/>
+              <w:spacing w:lineRule="auto" w:line="254"/>
               <w:ind w:left="720" w:hanging="0"/>
               <w:jc w:val="both"/>
               <w:rPr>
@@ -11902,7 +11780,7 @@
                 <w:ilvl w:val="0"/>
                 <w:numId w:val="10"/>
               </w:numPr>
-              <w:spacing w:lineRule="auto" w:line="256"/>
+              <w:spacing w:lineRule="auto" w:line="254"/>
               <w:ind w:left="720" w:hanging="0"/>
               <w:jc w:val="both"/>
               <w:rPr>
@@ -11928,7 +11806,7 @@
                 <w:ilvl w:val="0"/>
                 <w:numId w:val="10"/>
               </w:numPr>
-              <w:spacing w:lineRule="auto" w:line="256"/>
+              <w:spacing w:lineRule="auto" w:line="254"/>
               <w:ind w:left="720" w:hanging="0"/>
               <w:jc w:val="both"/>
               <w:rPr>
@@ -11954,7 +11832,7 @@
                 <w:ilvl w:val="0"/>
                 <w:numId w:val="10"/>
               </w:numPr>
-              <w:spacing w:lineRule="auto" w:line="256"/>
+              <w:spacing w:lineRule="auto" w:line="254"/>
               <w:ind w:left="720" w:hanging="0"/>
               <w:jc w:val="both"/>
               <w:rPr>
@@ -11980,7 +11858,7 @@
                 <w:ilvl w:val="0"/>
                 <w:numId w:val="10"/>
               </w:numPr>
-              <w:spacing w:lineRule="auto" w:line="256"/>
+              <w:spacing w:lineRule="auto" w:line="254"/>
               <w:ind w:left="720" w:hanging="0"/>
               <w:jc w:val="both"/>
               <w:rPr>
@@ -12059,7 +11937,7 @@
                 <w:ilvl w:val="0"/>
                 <w:numId w:val="9"/>
               </w:numPr>
-              <w:spacing w:lineRule="auto" w:line="256"/>
+              <w:spacing w:lineRule="auto" w:line="254"/>
               <w:ind w:left="720" w:hanging="0"/>
               <w:jc w:val="both"/>
               <w:rPr/>
@@ -12080,7 +11958,7 @@
                 <w:ilvl w:val="0"/>
                 <w:numId w:val="9"/>
               </w:numPr>
-              <w:spacing w:lineRule="auto" w:line="256"/>
+              <w:spacing w:lineRule="auto" w:line="254"/>
               <w:ind w:left="720" w:hanging="0"/>
               <w:jc w:val="both"/>
               <w:rPr>
@@ -12106,7 +11984,7 @@
                 <w:ilvl w:val="0"/>
                 <w:numId w:val="9"/>
               </w:numPr>
-              <w:spacing w:lineRule="auto" w:line="256"/>
+              <w:spacing w:lineRule="auto" w:line="254"/>
               <w:ind w:left="720" w:hanging="0"/>
               <w:jc w:val="both"/>
               <w:rPr>
@@ -12132,7 +12010,7 @@
                 <w:ilvl w:val="0"/>
                 <w:numId w:val="9"/>
               </w:numPr>
-              <w:spacing w:lineRule="auto" w:line="256"/>
+              <w:spacing w:lineRule="auto" w:line="254"/>
               <w:ind w:left="720" w:hanging="0"/>
               <w:jc w:val="both"/>
               <w:rPr>
@@ -12158,7 +12036,7 @@
                 <w:ilvl w:val="0"/>
                 <w:numId w:val="9"/>
               </w:numPr>
-              <w:spacing w:lineRule="auto" w:line="256"/>
+              <w:spacing w:lineRule="auto" w:line="254"/>
               <w:ind w:left="720" w:hanging="0"/>
               <w:jc w:val="both"/>
               <w:rPr>
@@ -12184,7 +12062,7 @@
                 <w:ilvl w:val="0"/>
                 <w:numId w:val="9"/>
               </w:numPr>
-              <w:spacing w:lineRule="auto" w:line="256"/>
+              <w:spacing w:lineRule="auto" w:line="254"/>
               <w:ind w:left="720" w:hanging="0"/>
               <w:jc w:val="both"/>
               <w:rPr>
@@ -12210,7 +12088,7 @@
                 <w:ilvl w:val="0"/>
                 <w:numId w:val="9"/>
               </w:numPr>
-              <w:spacing w:lineRule="auto" w:line="256"/>
+              <w:spacing w:lineRule="auto" w:line="254"/>
               <w:ind w:left="720" w:hanging="0"/>
               <w:jc w:val="both"/>
               <w:rPr>
@@ -12236,7 +12114,7 @@
                 <w:ilvl w:val="0"/>
                 <w:numId w:val="9"/>
               </w:numPr>
-              <w:spacing w:lineRule="auto" w:line="256"/>
+              <w:spacing w:lineRule="auto" w:line="254"/>
               <w:ind w:left="720" w:hanging="0"/>
               <w:jc w:val="both"/>
               <w:rPr>
@@ -12262,7 +12140,7 @@
                 <w:ilvl w:val="0"/>
                 <w:numId w:val="9"/>
               </w:numPr>
-              <w:spacing w:lineRule="auto" w:line="256"/>
+              <w:spacing w:lineRule="auto" w:line="254"/>
               <w:ind w:left="720" w:hanging="0"/>
               <w:jc w:val="both"/>
               <w:rPr>
@@ -12288,7 +12166,7 @@
                 <w:ilvl w:val="0"/>
                 <w:numId w:val="9"/>
               </w:numPr>
-              <w:spacing w:lineRule="auto" w:line="256"/>
+              <w:spacing w:lineRule="auto" w:line="254"/>
               <w:ind w:left="720" w:hanging="0"/>
               <w:jc w:val="both"/>
               <w:rPr>
@@ -12314,7 +12192,7 @@
                 <w:ilvl w:val="0"/>
                 <w:numId w:val="9"/>
               </w:numPr>
-              <w:spacing w:lineRule="auto" w:line="256"/>
+              <w:spacing w:lineRule="auto" w:line="254"/>
               <w:ind w:left="720" w:hanging="0"/>
               <w:jc w:val="both"/>
               <w:rPr>
@@ -12340,7 +12218,7 @@
                 <w:ilvl w:val="0"/>
                 <w:numId w:val="9"/>
               </w:numPr>
-              <w:spacing w:lineRule="auto" w:line="256"/>
+              <w:spacing w:lineRule="auto" w:line="254"/>
               <w:ind w:left="720" w:hanging="0"/>
               <w:jc w:val="both"/>
               <w:rPr>
@@ -12366,7 +12244,7 @@
                 <w:ilvl w:val="0"/>
                 <w:numId w:val="9"/>
               </w:numPr>
-              <w:spacing w:lineRule="auto" w:line="256"/>
+              <w:spacing w:lineRule="auto" w:line="254"/>
               <w:ind w:left="720" w:hanging="0"/>
               <w:jc w:val="both"/>
               <w:rPr>
@@ -12392,7 +12270,7 @@
                 <w:ilvl w:val="0"/>
                 <w:numId w:val="9"/>
               </w:numPr>
-              <w:spacing w:lineRule="auto" w:line="256"/>
+              <w:spacing w:lineRule="auto" w:line="254"/>
               <w:ind w:left="720" w:hanging="0"/>
               <w:jc w:val="both"/>
               <w:rPr>
@@ -12419,7 +12297,7 @@
                 <w:ilvl w:val="0"/>
                 <w:numId w:val="9"/>
               </w:numPr>
-              <w:spacing w:lineRule="auto" w:line="256"/>
+              <w:spacing w:lineRule="auto" w:line="254"/>
               <w:ind w:left="720" w:hanging="0"/>
               <w:jc w:val="both"/>
               <w:rPr>
@@ -12447,7 +12325,7 @@
                 <w:ilvl w:val="0"/>
                 <w:numId w:val="9"/>
               </w:numPr>
-              <w:spacing w:lineRule="auto" w:line="256"/>
+              <w:spacing w:lineRule="auto" w:line="254"/>
               <w:ind w:left="720" w:hanging="0"/>
               <w:jc w:val="both"/>
               <w:rPr>
@@ -12475,7 +12353,7 @@
                 <w:ilvl w:val="0"/>
                 <w:numId w:val="9"/>
               </w:numPr>
-              <w:spacing w:lineRule="auto" w:line="256"/>
+              <w:spacing w:lineRule="auto" w:line="254"/>
               <w:ind w:left="720" w:hanging="0"/>
               <w:jc w:val="both"/>
               <w:rPr>
@@ -12516,7 +12394,7 @@
             <w:pPr>
               <w:pStyle w:val="Normal"/>
               <w:widowControl w:val="false"/>
-              <w:spacing w:lineRule="auto" w:line="256"/>
+              <w:spacing w:lineRule="auto" w:line="254"/>
               <w:jc w:val="both"/>
               <w:rPr>
                 <w:rFonts w:ascii="Aptos" w:hAnsi="Aptos" w:cs="Arial"/>
@@ -12536,7 +12414,7 @@
             <w:pPr>
               <w:pStyle w:val="Normal"/>
               <w:widowControl w:val="false"/>
-              <w:spacing w:lineRule="auto" w:line="256"/>
+              <w:spacing w:lineRule="auto" w:line="254"/>
               <w:jc w:val="both"/>
               <w:rPr>
                 <w:rFonts w:ascii="Aptos" w:hAnsi="Aptos" w:cs="Arial"/>
@@ -12557,7 +12435,7 @@
             <w:pPr>
               <w:pStyle w:val="Normal"/>
               <w:widowControl w:val="false"/>
-              <w:spacing w:lineRule="auto" w:line="256"/>
+              <w:spacing w:lineRule="auto" w:line="254"/>
               <w:jc w:val="both"/>
               <w:rPr>
                 <w:rFonts w:ascii="Aptos" w:hAnsi="Aptos" w:cs="Arial"/>
@@ -12825,7 +12703,7 @@
     <w:p>
       <w:pPr>
         <w:pStyle w:val="Normal"/>
-        <w:spacing w:lineRule="auto" w:line="256"/>
+        <w:spacing w:lineRule="auto" w:line="254"/>
         <w:ind w:right="-517" w:hanging="0"/>
         <w:jc w:val="both"/>
         <w:rPr>
@@ -12846,7 +12724,7 @@
     <w:p>
       <w:pPr>
         <w:pStyle w:val="Normal"/>
-        <w:spacing w:lineRule="auto" w:line="256"/>
+        <w:spacing w:lineRule="auto" w:line="254"/>
         <w:ind w:right="-517" w:hanging="0"/>
         <w:jc w:val="both"/>
         <w:rPr>
@@ -12866,7 +12744,7 @@
     <w:p>
       <w:pPr>
         <w:pStyle w:val="Normal"/>
-        <w:spacing w:lineRule="auto" w:line="256"/>
+        <w:spacing w:lineRule="auto" w:line="254"/>
         <w:ind w:right="-517" w:hanging="0"/>
         <w:jc w:val="both"/>
         <w:rPr>
@@ -12886,7 +12764,7 @@
     <w:p>
       <w:pPr>
         <w:pStyle w:val="Normal"/>
-        <w:spacing w:lineRule="auto" w:line="256"/>
+        <w:spacing w:lineRule="auto" w:line="254"/>
         <w:ind w:right="-517" w:hanging="0"/>
         <w:jc w:val="both"/>
         <w:rPr>
@@ -12906,7 +12784,7 @@
     <w:p>
       <w:pPr>
         <w:pStyle w:val="Normal"/>
-        <w:spacing w:lineRule="auto" w:line="256"/>
+        <w:spacing w:lineRule="auto" w:line="254"/>
         <w:ind w:right="-517" w:hanging="0"/>
         <w:jc w:val="both"/>
         <w:rPr>
@@ -12975,7 +12853,7 @@
     <w:p>
       <w:pPr>
         <w:pStyle w:val="Normal"/>
-        <w:spacing w:lineRule="auto" w:line="256"/>
+        <w:spacing w:lineRule="auto" w:line="254"/>
         <w:jc w:val="center"/>
         <w:rPr>
           <w:rFonts w:ascii="Aptos" w:hAnsi="Aptos" w:cs="Arial"/>
@@ -13000,7 +12878,7 @@
     <w:p>
       <w:pPr>
         <w:pStyle w:val="Normal"/>
-        <w:spacing w:lineRule="auto" w:line="256"/>
+        <w:spacing w:lineRule="auto" w:line="254"/>
         <w:jc w:val="center"/>
         <w:rPr>
           <w:rFonts w:ascii="Aptos" w:hAnsi="Aptos"/>
@@ -13025,7 +12903,7 @@
     <w:p>
       <w:pPr>
         <w:pStyle w:val="Normal"/>
-        <w:spacing w:lineRule="auto" w:line="256"/>
+        <w:spacing w:lineRule="auto" w:line="254"/>
         <w:jc w:val="center"/>
         <w:rPr>
           <w:rFonts w:ascii="Aptos" w:hAnsi="Aptos"/>
@@ -13050,7 +12928,7 @@
     <w:p>
       <w:pPr>
         <w:pStyle w:val="Normal"/>
-        <w:spacing w:lineRule="auto" w:line="256"/>
+        <w:spacing w:lineRule="auto" w:line="254"/>
         <w:jc w:val="center"/>
         <w:rPr>
           <w:rFonts w:ascii="Aptos" w:hAnsi="Aptos" w:cs="Arial"/>
@@ -13076,7 +12954,7 @@
     <w:p>
       <w:pPr>
         <w:pStyle w:val="Normal"/>
-        <w:spacing w:lineRule="auto" w:line="256"/>
+        <w:spacing w:lineRule="auto" w:line="254"/>
         <w:jc w:val="center"/>
         <w:rPr>
           <w:rFonts w:ascii="Aptos" w:hAnsi="Aptos" w:cs="Arial"/>
@@ -13102,7 +12980,7 @@
     <w:p>
       <w:pPr>
         <w:pStyle w:val="Normal"/>
-        <w:spacing w:lineRule="auto" w:line="256"/>
+        <w:spacing w:lineRule="auto" w:line="254"/>
         <w:jc w:val="center"/>
         <w:rPr>
           <w:rFonts w:ascii="Aptos" w:hAnsi="Aptos" w:cs="Arial"/>
@@ -13128,7 +13006,7 @@
     <w:p>
       <w:pPr>
         <w:pStyle w:val="Normal"/>
-        <w:spacing w:lineRule="auto" w:line="256"/>
+        <w:spacing w:lineRule="auto" w:line="254"/>
         <w:jc w:val="center"/>
         <w:rPr>
           <w:rFonts w:ascii="Aptos" w:hAnsi="Aptos" w:cs="Arial"/>
@@ -13243,7 +13121,7 @@
     </w:r>
     <w:r>
       <w:rPr/>
-      <w:instrText xml:space="preserve"> PAGE \* ARABIC </w:instrText>
+      <w:instrText xml:space="preserve"> PAGE </w:instrText>
     </w:r>
     <w:r>
       <w:rPr/>
@@ -13270,7 +13148,7 @@
     </w:r>
     <w:r>
       <w:rPr/>
-      <w:instrText xml:space="preserve"> NUMPAGES \* ARABIC </w:instrText>
+      <w:instrText xml:space="preserve"> NUMPAGES </w:instrText>
     </w:r>
     <w:r>
       <w:rPr/>
@@ -13502,7 +13380,7 @@
       <w:lvlJc w:val="left"/>
       <w:pPr>
         <w:tabs>
-          <w:tab w:val="num" w:pos="360"/>
+          <w:tab w:val="num" w:pos="0"/>
         </w:tabs>
         <w:ind w:left="360" w:hanging="360"/>
       </w:pPr>
@@ -13516,7 +13394,7 @@
       <w:lvlJc w:val="left"/>
       <w:pPr>
         <w:tabs>
-          <w:tab w:val="num" w:pos="360"/>
+          <w:tab w:val="num" w:pos="0"/>
         </w:tabs>
         <w:ind w:left="360" w:hanging="360"/>
       </w:pPr>
@@ -15780,7 +15658,6 @@
     <w:qFormat/>
     <w:pPr>
       <w:widowControl/>
-      <w:pBdr/>
       <w:suppressAutoHyphens w:val="true"/>
       <w:bidi w:val="0"/>
       <w:spacing w:before="0" w:after="0"/>
@@ -15792,7 +15669,7 @@
       <w:kern w:val="0"/>
       <w:sz w:val="20"/>
       <w:szCs w:val="20"/>
-      <w:lang w:eastAsia="es-ES" w:val="es-ES" w:bidi="ar-SA"/>
+      <w:lang w:val="es-ES" w:eastAsia="es-ES" w:bidi="ar-SA"/>
     </w:rPr>
   </w:style>
   <w:style w:type="paragraph" w:styleId="Ttulo1">

</xml_diff>